<commit_message>
Update Fernhill Web Site Review2.docx
Updated EMS services /Mahesh
</commit_message>
<xml_diff>
--- a/02_Website/Fernhill Web Site Review2.docx
+++ b/02_Website/Fernhill Web Site Review2.docx
@@ -9,8 +9,6 @@
       <w:r>
         <w:t xml:space="preserve"> for banners</w:t>
       </w:r>
-      <w:bookmarkStart w:id="0" w:name="_GoBack"/>
-      <w:bookmarkEnd w:id="0"/>
     </w:p>
     <w:p>
       <w:pPr>
@@ -194,7 +192,21 @@
           <w:b/>
           <w:sz w:val="26"/>
         </w:rPr>
-        <w:t>Electronics Design:</w:t>
+        <w:t>Electronics Design</w:t>
+      </w:r>
+      <w:r>
+        <w:rPr>
+          <w:b/>
+          <w:sz w:val="26"/>
+        </w:rPr>
+        <w:t xml:space="preserve"> Services (EDS)</w:t>
+      </w:r>
+      <w:r>
+        <w:rPr>
+          <w:b/>
+          <w:sz w:val="26"/>
+        </w:rPr>
+        <w:t>:</w:t>
       </w:r>
     </w:p>
     <w:p>
@@ -822,6 +834,50 @@
           <w:shd w:val="clear" w:color="auto" w:fill="FFFFFF"/>
         </w:rPr>
         <w:t xml:space="preserve">  </w:t>
+      </w:r>
+      <w:r>
+        <w:rPr>
+          <w:rFonts w:ascii="Arial" w:hAnsi="Arial" w:cs="Arial"/>
+          <w:color w:val="202122"/>
+          <w:sz w:val="21"/>
+          <w:szCs w:val="21"/>
+          <w:shd w:val="clear" w:color="auto" w:fill="FFFFFF"/>
+        </w:rPr>
+        <w:t xml:space="preserve">We have worked number of </w:t>
+      </w:r>
+      <w:proofErr w:type="spellStart"/>
+      <w:r>
+        <w:rPr>
+          <w:rFonts w:ascii="Arial" w:hAnsi="Arial" w:cs="Arial"/>
+          <w:color w:val="202122"/>
+          <w:sz w:val="21"/>
+          <w:szCs w:val="21"/>
+          <w:shd w:val="clear" w:color="auto" w:fill="FFFFFF"/>
+        </w:rPr>
+        <w:t>ER</w:t>
+      </w:r>
+      <w:bookmarkStart w:id="0" w:name="_GoBack"/>
+      <w:bookmarkEnd w:id="0"/>
+      <w:r>
+        <w:rPr>
+          <w:rFonts w:ascii="Arial" w:hAnsi="Arial" w:cs="Arial"/>
+          <w:color w:val="202122"/>
+          <w:sz w:val="21"/>
+          <w:szCs w:val="21"/>
+          <w:shd w:val="clear" w:color="auto" w:fill="FFFFFF"/>
+        </w:rPr>
+        <w:t>Pnext</w:t>
+      </w:r>
+      <w:proofErr w:type="spellEnd"/>
+      <w:r>
+        <w:rPr>
+          <w:rFonts w:ascii="Arial" w:hAnsi="Arial" w:cs="Arial"/>
+          <w:color w:val="202122"/>
+          <w:sz w:val="21"/>
+          <w:szCs w:val="21"/>
+          <w:shd w:val="clear" w:color="auto" w:fill="FFFFFF"/>
+        </w:rPr>
+        <w:t xml:space="preserve"> open source projects customizing it for various different industries. </w:t>
       </w:r>
     </w:p>
     <w:p>
@@ -1431,7 +1487,6 @@
           <w:b/>
           <w:sz w:val="26"/>
         </w:rPr>
-        <w:lastRenderedPageBreak/>
         <w:t>Data Science AL/ML</w:t>
       </w:r>
     </w:p>
@@ -1969,50 +2024,290 @@
         <w:pStyle w:val="Heading5"/>
         <w:shd w:val="clear" w:color="auto" w:fill="FFFFFF"/>
         <w:spacing w:before="0" w:beforeAutospacing="0" w:after="600" w:afterAutospacing="0"/>
-      </w:pPr>
-      <w:r>
         <w:rPr>
           <w:rFonts w:ascii="Gilroy-Regular" w:hAnsi="Gilroy-Regular"/>
           <w:color w:val="555555"/>
           <w:shd w:val="clear" w:color="auto" w:fill="FFFFFF"/>
         </w:rPr>
-        <w:t xml:space="preserve">Organizations are focusing on the core strengths and outsourcing many of the non-core areas. One of the non-core </w:t>
-      </w:r>
-      <w:proofErr w:type="gramStart"/>
+      </w:pPr>
       <w:r>
         <w:rPr>
           <w:rFonts w:ascii="Gilroy-Regular" w:hAnsi="Gilroy-Regular"/>
           <w:color w:val="555555"/>
           <w:shd w:val="clear" w:color="auto" w:fill="FFFFFF"/>
         </w:rPr>
-        <w:t>area</w:t>
-      </w:r>
-      <w:proofErr w:type="gramEnd"/>
+        <w:t xml:space="preserve">Organizations are focusing on the core strengths and outsourcing many of the non-core areas. One of the non-core </w:t>
+      </w:r>
+      <w:proofErr w:type="gramStart"/>
       <w:r>
         <w:rPr>
           <w:rFonts w:ascii="Gilroy-Regular" w:hAnsi="Gilroy-Regular"/>
           <w:color w:val="555555"/>
           <w:shd w:val="clear" w:color="auto" w:fill="FFFFFF"/>
         </w:rPr>
-        <w:t xml:space="preserve"> is the complete training process. Fernhill has been partnering with various organizations on Technical Training Process Outsourcing where Fernhill understand the </w:t>
-      </w:r>
-      <w:proofErr w:type="gramStart"/>
+        <w:t>area</w:t>
+      </w:r>
+      <w:proofErr w:type="gramEnd"/>
       <w:r>
         <w:rPr>
           <w:rFonts w:ascii="Gilroy-Regular" w:hAnsi="Gilroy-Regular"/>
           <w:color w:val="555555"/>
           <w:shd w:val="clear" w:color="auto" w:fill="FFFFFF"/>
         </w:rPr>
-        <w:t>clients</w:t>
-      </w:r>
-      <w:proofErr w:type="gramEnd"/>
+        <w:t xml:space="preserve"> is the complete training process. Fernhill has been partnering with various organizations on Technical Training Process Outsourcing where Fernhill understand the </w:t>
+      </w:r>
+      <w:proofErr w:type="gramStart"/>
       <w:r>
         <w:rPr>
           <w:rFonts w:ascii="Gilroy-Regular" w:hAnsi="Gilroy-Regular"/>
           <w:color w:val="555555"/>
           <w:shd w:val="clear" w:color="auto" w:fill="FFFFFF"/>
         </w:rPr>
+        <w:t>clients</w:t>
+      </w:r>
+      <w:proofErr w:type="gramEnd"/>
+      <w:r>
+        <w:rPr>
+          <w:rFonts w:ascii="Gilroy-Regular" w:hAnsi="Gilroy-Regular"/>
+          <w:color w:val="555555"/>
+          <w:shd w:val="clear" w:color="auto" w:fill="FFFFFF"/>
+        </w:rPr>
         <w:t xml:space="preserve"> projects technical needs and provide training to the project team.</w:t>
+      </w:r>
+    </w:p>
+    <w:p>
+      <w:pPr>
+        <w:pStyle w:val="Heading5"/>
+        <w:shd w:val="clear" w:color="auto" w:fill="FFFFFF"/>
+        <w:spacing w:before="0" w:beforeAutospacing="0" w:after="600" w:afterAutospacing="0"/>
+        <w:rPr>
+          <w:rFonts w:ascii="Gilroy-Regular" w:hAnsi="Gilroy-Regular"/>
+          <w:color w:val="555555"/>
+          <w:shd w:val="clear" w:color="auto" w:fill="FFFFFF"/>
+        </w:rPr>
+      </w:pPr>
+      <w:r>
+        <w:rPr>
+          <w:rFonts w:ascii="Gilroy-Regular" w:hAnsi="Gilroy-Regular"/>
+          <w:color w:val="555555"/>
+          <w:shd w:val="clear" w:color="auto" w:fill="FFFFFF"/>
+        </w:rPr>
+        <w:lastRenderedPageBreak/>
+        <w:t xml:space="preserve">Electronics Manufacturing Service </w:t>
+      </w:r>
+      <w:r>
+        <w:rPr>
+          <w:rFonts w:ascii="Gilroy-Regular" w:hAnsi="Gilroy-Regular"/>
+          <w:color w:val="555555"/>
+          <w:shd w:val="clear" w:color="auto" w:fill="FFFFFF"/>
+        </w:rPr>
+        <w:t>(EMS)</w:t>
+      </w:r>
+      <w:r>
+        <w:rPr>
+          <w:rFonts w:ascii="Gilroy-Regular" w:hAnsi="Gilroy-Regular"/>
+          <w:color w:val="555555"/>
+          <w:shd w:val="clear" w:color="auto" w:fill="FFFFFF"/>
+        </w:rPr>
+        <w:t>:</w:t>
+      </w:r>
+    </w:p>
+    <w:p>
+      <w:pPr>
+        <w:pStyle w:val="Heading5"/>
+        <w:shd w:val="clear" w:color="auto" w:fill="FFFFFF"/>
+        <w:spacing w:after="600"/>
+        <w:rPr>
+          <w:rFonts w:ascii="Gilroy-Regular" w:hAnsi="Gilroy-Regular"/>
+          <w:color w:val="555555"/>
+          <w:shd w:val="clear" w:color="auto" w:fill="FFFFFF"/>
+        </w:rPr>
+      </w:pPr>
+      <w:r>
+        <w:rPr>
+          <w:rFonts w:ascii="Gilroy-Regular" w:hAnsi="Gilroy-Regular"/>
+          <w:color w:val="555555"/>
+          <w:shd w:val="clear" w:color="auto" w:fill="FFFFFF"/>
+        </w:rPr>
+        <w:t>Fernhill,</w:t>
+      </w:r>
+      <w:r>
+        <w:rPr>
+          <w:rFonts w:ascii="Gilroy-Regular" w:hAnsi="Gilroy-Regular"/>
+          <w:color w:val="555555"/>
+          <w:shd w:val="clear" w:color="auto" w:fill="FFFFFF"/>
+        </w:rPr>
+        <w:t xml:space="preserve"> </w:t>
+      </w:r>
+      <w:r>
+        <w:rPr>
+          <w:rFonts w:ascii="Gilroy-Regular" w:hAnsi="Gilroy-Regular"/>
+          <w:color w:val="555555"/>
+          <w:shd w:val="clear" w:color="auto" w:fill="FFFFFF"/>
+        </w:rPr>
+        <w:t>support its customer for</w:t>
+      </w:r>
+      <w:r>
+        <w:rPr>
+          <w:rFonts w:ascii="Gilroy-Regular" w:hAnsi="Gilroy-Regular"/>
+          <w:color w:val="555555"/>
+          <w:shd w:val="clear" w:color="auto" w:fill="FFFFFF"/>
+        </w:rPr>
+        <w:t xml:space="preserve"> Electronics Manufacturing Service (EMS) </w:t>
+      </w:r>
+      <w:r>
+        <w:rPr>
+          <w:rFonts w:ascii="Gilroy-Regular" w:hAnsi="Gilroy-Regular"/>
+          <w:color w:val="555555"/>
+          <w:shd w:val="clear" w:color="auto" w:fill="FFFFFF"/>
+        </w:rPr>
+        <w:t>on demand</w:t>
+      </w:r>
+      <w:r>
+        <w:rPr>
+          <w:rFonts w:ascii="Gilroy-Regular" w:hAnsi="Gilroy-Regular"/>
+          <w:color w:val="555555"/>
+          <w:shd w:val="clear" w:color="auto" w:fill="FFFFFF"/>
+        </w:rPr>
+        <w:t xml:space="preserve">, </w:t>
+      </w:r>
+      <w:r>
+        <w:rPr>
+          <w:rFonts w:ascii="Gilroy-Regular" w:hAnsi="Gilroy-Regular"/>
+          <w:color w:val="555555"/>
+          <w:shd w:val="clear" w:color="auto" w:fill="FFFFFF"/>
+        </w:rPr>
+        <w:t xml:space="preserve">Fernhill has its EMS partners </w:t>
+      </w:r>
+      <w:r>
+        <w:rPr>
+          <w:rFonts w:ascii="Gilroy-Regular" w:hAnsi="Gilroy-Regular"/>
+          <w:color w:val="555555"/>
+          <w:shd w:val="clear" w:color="auto" w:fill="FFFFFF"/>
+        </w:rPr>
+        <w:t>located in Bangalore, India, caters to discerning customers for their requirements in the areas of Prototyping, Smal</w:t>
+      </w:r>
+      <w:r>
+        <w:rPr>
+          <w:rFonts w:ascii="Gilroy-Regular" w:hAnsi="Gilroy-Regular"/>
+          <w:color w:val="555555"/>
+          <w:shd w:val="clear" w:color="auto" w:fill="FFFFFF"/>
+        </w:rPr>
+        <w:t>l and medium volume production.</w:t>
+      </w:r>
+    </w:p>
+    <w:p>
+      <w:pPr>
+        <w:pStyle w:val="Heading5"/>
+        <w:shd w:val="clear" w:color="auto" w:fill="FFFFFF"/>
+        <w:spacing w:before="0" w:beforeAutospacing="0" w:after="600" w:afterAutospacing="0"/>
+        <w:rPr>
+          <w:rFonts w:ascii="Gilroy-Regular" w:hAnsi="Gilroy-Regular"/>
+          <w:color w:val="555555"/>
+          <w:shd w:val="clear" w:color="auto" w:fill="FFFFFF"/>
+        </w:rPr>
+      </w:pPr>
+      <w:r>
+        <w:rPr>
+          <w:rFonts w:ascii="Gilroy-Regular" w:hAnsi="Gilroy-Regular"/>
+          <w:color w:val="555555"/>
+          <w:shd w:val="clear" w:color="auto" w:fill="FFFFFF"/>
+        </w:rPr>
+        <w:t>Fernhill</w:t>
+      </w:r>
+      <w:r>
+        <w:rPr>
+          <w:rFonts w:ascii="Gilroy-Regular" w:hAnsi="Gilroy-Regular"/>
+          <w:color w:val="555555"/>
+          <w:shd w:val="clear" w:color="auto" w:fill="FFFFFF"/>
+        </w:rPr>
+        <w:t xml:space="preserve"> offers the unique proposition of a project driven approach to meet the precise requirements of the customer, by deploying a properly chosen mix of skills, for volumes that will be considered small by normal standards.</w:t>
+      </w:r>
+    </w:p>
+    <w:tbl>
+      <w:tblPr>
+        <w:tblW w:w="0" w:type="auto"/>
+        <w:shd w:val="clear" w:color="auto" w:fill="FFFFFF"/>
+        <w:tblCellMar>
+          <w:top w:w="15" w:type="dxa"/>
+          <w:left w:w="15" w:type="dxa"/>
+          <w:bottom w:w="15" w:type="dxa"/>
+          <w:right w:w="15" w:type="dxa"/>
+        </w:tblCellMar>
+        <w:tblLook w:val="04A0" w:firstRow="1" w:lastRow="0" w:firstColumn="1" w:lastColumn="0" w:noHBand="0" w:noVBand="1"/>
+      </w:tblPr>
+      <w:tblGrid>
+        <w:gridCol w:w="1393"/>
+      </w:tblGrid>
+      <w:tr>
+        <w:trPr>
+          <w:trHeight w:val="780"/>
+        </w:trPr>
+        <w:tc>
+          <w:tcPr>
+            <w:tcW w:w="1393" w:type="dxa"/>
+            <w:shd w:val="clear" w:color="auto" w:fill="FFFFFF"/>
+            <w:tcMar>
+              <w:top w:w="0" w:type="dxa"/>
+              <w:left w:w="0" w:type="dxa"/>
+              <w:bottom w:w="0" w:type="dxa"/>
+              <w:right w:w="0" w:type="dxa"/>
+            </w:tcMar>
+            <w:vAlign w:val="center"/>
+            <w:hideMark/>
+          </w:tcPr>
+          <w:p>
+            <w:pPr>
+              <w:spacing w:after="0" w:line="240" w:lineRule="auto"/>
+              <w:rPr>
+                <w:rFonts w:ascii="Open Sans" w:eastAsia="Times New Roman" w:hAnsi="Open Sans" w:cs="Times New Roman"/>
+                <w:color w:val="353535"/>
+                <w:sz w:val="20"/>
+                <w:szCs w:val="20"/>
+                <w:lang w:eastAsia="en-IN"/>
+              </w:rPr>
+            </w:pPr>
+          </w:p>
+        </w:tc>
+      </w:tr>
+      <w:tr>
+        <w:trPr>
+          <w:trHeight w:val="780"/>
+        </w:trPr>
+        <w:tc>
+          <w:tcPr>
+            <w:tcW w:w="0" w:type="auto"/>
+            <w:shd w:val="clear" w:color="auto" w:fill="FFFFFF"/>
+            <w:vAlign w:val="center"/>
+            <w:hideMark/>
+          </w:tcPr>
+          <w:p>
+            <w:pPr>
+              <w:spacing w:after="0" w:line="240" w:lineRule="auto"/>
+              <w:rPr>
+                <w:rFonts w:ascii="Times New Roman" w:eastAsia="Times New Roman" w:hAnsi="Times New Roman" w:cs="Times New Roman"/>
+                <w:sz w:val="20"/>
+                <w:szCs w:val="20"/>
+                <w:lang w:eastAsia="en-IN"/>
+              </w:rPr>
+            </w:pPr>
+          </w:p>
+        </w:tc>
+      </w:tr>
+    </w:tbl>
+    <w:p>
+      <w:pPr>
+        <w:pStyle w:val="Heading5"/>
+        <w:shd w:val="clear" w:color="auto" w:fill="FFFFFF"/>
+        <w:spacing w:before="0" w:beforeAutospacing="0" w:after="600" w:afterAutospacing="0"/>
+      </w:pPr>
+      <w:r>
+        <w:rPr>
+          <w:rFonts w:ascii="Gilroy-Regular" w:hAnsi="Gilroy-Regular"/>
+          <w:color w:val="555555"/>
+          <w:shd w:val="clear" w:color="auto" w:fill="FFFFFF"/>
+        </w:rPr>
+        <w:t xml:space="preserve"> </w:t>
       </w:r>
     </w:p>
     <w:p/>

</xml_diff>